<commit_message>
Tumble Skull Design Doc
updating design doc, still working on it
</commit_message>
<xml_diff>
--- a/Tumble Skull-design doc.docx
+++ b/Tumble Skull-design doc.docx
@@ -164,6 +164,21 @@
       </w:pPr>
     </w:p>
     <w:p/>
+    <w:p/>
+    <w:p/>
+    <w:p/>
+    <w:p/>
+    <w:p/>
+    <w:p/>
+    <w:p/>
+    <w:p/>
+    <w:p/>
+    <w:p/>
+    <w:p/>
+    <w:p/>
+    <w:p/>
+    <w:p/>
+    <w:p/>
     <w:p>
       <w:pPr>
         <w:spacing w:after="0"/>
@@ -177,8 +192,13 @@
         <w:spacing w:after="0"/>
       </w:pPr>
       <w:r>
-        <w:t>Overview</w:t>
-      </w:r>
+        <w:t>The Revisited Game</w:t>
+      </w:r>
+    </w:p>
+    <w:p>
+      <w:pPr>
+        <w:spacing w:after="0"/>
+      </w:pPr>
     </w:p>
     <w:p>
       <w:pPr>
@@ -200,18 +220,77 @@
       <w:pPr>
         <w:spacing w:after="0"/>
       </w:pPr>
-    </w:p>
-    <w:p>
-      <w:pPr>
-        <w:spacing w:after="0"/>
-      </w:pPr>
-    </w:p>
-    <w:p>
-      <w:pPr>
-        <w:spacing w:after="0"/>
-      </w:pPr>
-      <w:r>
-        <w:t>Audience/Platform</w:t>
+      <w:r>
+        <w:t xml:space="preserve">The problem with this mini high-score game is that there was not much to it. While the basic gameplay was not all that difficult it left a lot of room for improvement. I knew I wanted to improve on the gameplay and interactions, especially allow the player to move around the screen and add layers of difficulty. This train of thought made my move to porting this as a 3D mobile game, that way it’s a worthy portfolio piece to show off too. </w:t>
+      </w:r>
+    </w:p>
+    <w:p>
+      <w:pPr>
+        <w:spacing w:after="0"/>
+      </w:pPr>
+    </w:p>
+    <w:p>
+      <w:pPr>
+        <w:spacing w:after="0"/>
+      </w:pPr>
+    </w:p>
+    <w:p>
+      <w:pPr>
+        <w:spacing w:after="0"/>
+      </w:pPr>
+      <w:r>
+        <w:t>Overview of Tumble Skull</w:t>
+      </w:r>
+    </w:p>
+    <w:p>
+      <w:pPr>
+        <w:spacing w:after="0"/>
+      </w:pPr>
+    </w:p>
+    <w:p>
+      <w:pPr>
+        <w:spacing w:after="0"/>
+      </w:pPr>
+      <w:r>
+        <w:t xml:space="preserve">Tumble Skull allows players to tumble around the map to avoid tumble weeds for as long as they can! The wind blows them in from all four directions so </w:t>
+      </w:r>
+      <w:r>
+        <w:t xml:space="preserve">the player has to move around the map, stumbling with the janky controls to avoid the tumbleweeds. </w:t>
+      </w:r>
+      <w:r>
+        <w:t xml:space="preserve">The skull of the bull will have multiple colliders so the player can really feel like a tumbling skull in the dessert! </w:t>
+      </w:r>
+      <w:r>
+        <w:t>The game is made to be a portfolio piece to show my knowledge and understanding of developing for mobile games. The fun of this game is the goofy janky-ness</w:t>
+      </w:r>
+      <w:r>
+        <w:t xml:space="preserve">, it is a pretty short game that takes about 4 minutes of gameplay until the player loses. </w:t>
+      </w:r>
+    </w:p>
+    <w:p>
+      <w:pPr>
+        <w:spacing w:after="0"/>
+      </w:pPr>
+    </w:p>
+    <w:p>
+      <w:pPr>
+        <w:spacing w:after="0"/>
+      </w:pPr>
+    </w:p>
+    <w:p>
+      <w:pPr>
+        <w:spacing w:after="0"/>
+      </w:pPr>
+      <w:r>
+        <w:t>Audience</w:t>
+      </w:r>
+    </w:p>
+    <w:p>
+      <w:pPr>
+        <w:spacing w:after="0"/>
+      </w:pPr>
+      <w:r>
+        <w:t>Platform</w:t>
       </w:r>
     </w:p>
     <w:p>

</xml_diff>

<commit_message>
Updated Tumble Skull docx
Added more content to the design document
</commit_message>
<xml_diff>
--- a/Tumble Skull-design doc.docx
+++ b/Tumble Skull-design doc.docx
@@ -5,8 +5,14 @@
     <w:p>
       <w:pPr>
         <w:pStyle w:val="Title"/>
-      </w:pPr>
-      <w:r>
+        <w:rPr>
+          <w:rFonts w:ascii="Gill Sans Ultra Bold" w:hAnsi="Gill Sans Ultra Bold"/>
+        </w:rPr>
+      </w:pPr>
+      <w:r>
+        <w:rPr>
+          <w:rFonts w:ascii="Gill Sans Ultra Bold" w:hAnsi="Gill Sans Ultra Bold"/>
+        </w:rPr>
         <w:t>Tumble Skull</w:t>
       </w:r>
     </w:p>
@@ -15,29 +21,34 @@
         <w:pStyle w:val="Subtitle"/>
         <w:rPr>
           <w:rStyle w:val="SubtleEmphasis"/>
+          <w:color w:val="806000" w:themeColor="accent4" w:themeShade="80"/>
         </w:rPr>
       </w:pPr>
       <w:r>
         <w:rPr>
           <w:rStyle w:val="SubtleEmphasis"/>
+          <w:color w:val="806000" w:themeColor="accent4" w:themeShade="80"/>
         </w:rPr>
         <w:t xml:space="preserve">Alone, decrepit, with no direction, </w:t>
       </w:r>
       <w:r>
         <w:rPr>
           <w:rStyle w:val="SubtleEmphasis"/>
+          <w:color w:val="806000" w:themeColor="accent4" w:themeShade="80"/>
         </w:rPr>
         <w:t>the wild west won’t wait round for you to pull yourself up by the bootstraps. G</w:t>
       </w:r>
       <w:r>
         <w:rPr>
           <w:rStyle w:val="SubtleEmphasis"/>
+          <w:color w:val="806000" w:themeColor="accent4" w:themeShade="80"/>
         </w:rPr>
         <w:t>i</w:t>
       </w:r>
       <w:r>
         <w:rPr>
           <w:rStyle w:val="SubtleEmphasis"/>
+          <w:color w:val="806000" w:themeColor="accent4" w:themeShade="80"/>
         </w:rPr>
         <w:t xml:space="preserve">t on </w:t>
       </w:r>
@@ -45,6 +56,7 @@
       <w:r>
         <w:rPr>
           <w:rStyle w:val="SubtleEmphasis"/>
+          <w:color w:val="806000" w:themeColor="accent4" w:themeShade="80"/>
         </w:rPr>
         <w:t>goin</w:t>
       </w:r>
@@ -52,15 +64,95 @@
       <w:r>
         <w:rPr>
           <w:rStyle w:val="SubtleEmphasis"/>
+          <w:color w:val="806000" w:themeColor="accent4" w:themeShade="80"/>
         </w:rPr>
         <w:t>’ and tumble around</w:t>
       </w:r>
       <w:r>
         <w:rPr>
           <w:rStyle w:val="SubtleEmphasis"/>
+          <w:color w:val="806000" w:themeColor="accent4" w:themeShade="80"/>
         </w:rPr>
         <w:t xml:space="preserve">, cowboy. </w:t>
       </w:r>
+    </w:p>
+    <w:p>
+      <w:pPr>
+        <w:spacing w:after="0"/>
+      </w:pPr>
+    </w:p>
+    <w:p>
+      <w:pPr>
+        <w:spacing w:after="0"/>
+      </w:pPr>
+      <w:r>
+        <w:t>By, Katherine Rosell</w:t>
+      </w:r>
+    </w:p>
+    <w:p>
+      <w:pPr>
+        <w:spacing w:after="0"/>
+      </w:pPr>
+    </w:p>
+    <w:p>
+      <w:pPr>
+        <w:spacing w:after="0"/>
+      </w:pPr>
+    </w:p>
+    <w:p>
+      <w:pPr>
+        <w:spacing w:after="0"/>
+      </w:pPr>
+    </w:p>
+    <w:p>
+      <w:pPr>
+        <w:spacing w:after="0"/>
+      </w:pPr>
+    </w:p>
+    <w:p>
+      <w:pPr>
+        <w:spacing w:after="0"/>
+      </w:pPr>
+    </w:p>
+    <w:p>
+      <w:pPr>
+        <w:spacing w:after="0"/>
+      </w:pPr>
+    </w:p>
+    <w:p>
+      <w:pPr>
+        <w:spacing w:after="0"/>
+      </w:pPr>
+    </w:p>
+    <w:p>
+      <w:pPr>
+        <w:spacing w:after="0"/>
+      </w:pPr>
+    </w:p>
+    <w:p>
+      <w:pPr>
+        <w:spacing w:after="0"/>
+      </w:pPr>
+    </w:p>
+    <w:p>
+      <w:pPr>
+        <w:spacing w:after="0"/>
+      </w:pPr>
+    </w:p>
+    <w:p>
+      <w:pPr>
+        <w:spacing w:after="0"/>
+      </w:pPr>
+    </w:p>
+    <w:p>
+      <w:pPr>
+        <w:spacing w:after="0"/>
+      </w:pPr>
+    </w:p>
+    <w:p>
+      <w:pPr>
+        <w:spacing w:after="0"/>
+      </w:pPr>
     </w:p>
     <w:p>
       <w:pPr>
@@ -168,154 +260,453 @@
     <w:p/>
     <w:p/>
     <w:p/>
-    <w:p/>
-    <w:p/>
-    <w:p/>
-    <w:p/>
-    <w:p/>
-    <w:p/>
-    <w:p/>
-    <w:p/>
-    <w:p/>
-    <w:p/>
-    <w:p/>
-    <w:p>
-      <w:pPr>
-        <w:spacing w:after="0"/>
-        <w:rPr>
-          <w:rStyle w:val="BookTitle"/>
-        </w:rPr>
-      </w:pPr>
-    </w:p>
-    <w:p>
-      <w:pPr>
-        <w:spacing w:after="0"/>
-      </w:pPr>
-      <w:r>
+    <w:p>
+      <w:pPr>
+        <w:spacing w:after="0"/>
+      </w:pPr>
+    </w:p>
+    <w:p>
+      <w:pPr>
+        <w:spacing w:after="0"/>
+      </w:pPr>
+    </w:p>
+    <w:p>
+      <w:pPr>
+        <w:spacing w:after="0"/>
+        <w:rPr>
+          <w:rFonts w:ascii="Consolas" w:hAnsi="Consolas"/>
+        </w:rPr>
+      </w:pPr>
+      <w:r>
+        <w:rPr>
+          <w:rFonts w:ascii="Consolas" w:hAnsi="Consolas"/>
+        </w:rPr>
+        <w:lastRenderedPageBreak/>
         <w:t>The Revisited Game</w:t>
       </w:r>
     </w:p>
     <w:p>
       <w:pPr>
         <w:spacing w:after="0"/>
-      </w:pPr>
-    </w:p>
-    <w:p>
-      <w:pPr>
-        <w:spacing w:after="0"/>
-      </w:pPr>
-      <w:r>
+        <w:rPr>
+          <w:rFonts w:ascii="Consolas" w:hAnsi="Consolas"/>
+        </w:rPr>
+      </w:pPr>
+    </w:p>
+    <w:p>
+      <w:pPr>
+        <w:spacing w:after="0"/>
+        <w:rPr>
+          <w:rFonts w:ascii="Consolas" w:hAnsi="Consolas"/>
+        </w:rPr>
+      </w:pPr>
+      <w:r>
+        <w:rPr>
+          <w:rFonts w:ascii="Consolas" w:hAnsi="Consolas"/>
+        </w:rPr>
         <w:t xml:space="preserve">This game was originally a one-button high score game for windows computers. The gameplay was simple, uncomplicated. You played as a cube on a platform and had to jump as many times as possible to gain points. </w:t>
       </w:r>
       <w:r>
+        <w:rPr>
+          <w:rFonts w:ascii="Consolas" w:hAnsi="Consolas"/>
+        </w:rPr>
         <w:t xml:space="preserve">Every certain amount of time there is a key that is the designated jump key – meaning, one of the 26 letter keys available allows the player to jump and earn points. Pressing any other key that is not the designated jump key, as it reads on screen, results in an automatic game over. </w:t>
       </w:r>
     </w:p>
     <w:p>
       <w:pPr>
         <w:spacing w:after="0"/>
-      </w:pPr>
-    </w:p>
-    <w:p>
-      <w:pPr>
-        <w:spacing w:after="0"/>
-      </w:pPr>
-      <w:r>
+        <w:rPr>
+          <w:rFonts w:ascii="Consolas" w:hAnsi="Consolas"/>
+        </w:rPr>
+      </w:pPr>
+    </w:p>
+    <w:p>
+      <w:pPr>
+        <w:spacing w:after="0"/>
+        <w:rPr>
+          <w:rFonts w:ascii="Consolas" w:hAnsi="Consolas"/>
+        </w:rPr>
+      </w:pPr>
+      <w:r>
+        <w:rPr>
+          <w:rFonts w:ascii="Consolas" w:hAnsi="Consolas"/>
+        </w:rPr>
         <w:t xml:space="preserve">The problem with this mini high-score game is that there was not much to it. While the basic gameplay was not all that difficult it left a lot of room for improvement. I knew I wanted to improve on the gameplay and interactions, especially allow the player to move around the screen and add layers of difficulty. This train of thought made my move to porting this as a 3D mobile game, that way it’s a worthy portfolio piece to show off too. </w:t>
       </w:r>
     </w:p>
     <w:p>
       <w:pPr>
         <w:spacing w:after="0"/>
-      </w:pPr>
-    </w:p>
-    <w:p>
-      <w:pPr>
-        <w:spacing w:after="0"/>
-      </w:pPr>
-    </w:p>
-    <w:p>
-      <w:pPr>
-        <w:spacing w:after="0"/>
-      </w:pPr>
-      <w:r>
+        <w:rPr>
+          <w:rFonts w:ascii="Consolas" w:hAnsi="Consolas"/>
+        </w:rPr>
+      </w:pPr>
+    </w:p>
+    <w:p>
+      <w:pPr>
+        <w:spacing w:after="0"/>
+        <w:rPr>
+          <w:rFonts w:ascii="Consolas" w:hAnsi="Consolas"/>
+        </w:rPr>
+      </w:pPr>
+    </w:p>
+    <w:p>
+      <w:pPr>
+        <w:spacing w:after="0"/>
+        <w:rPr>
+          <w:rFonts w:ascii="Consolas" w:hAnsi="Consolas"/>
+        </w:rPr>
+      </w:pPr>
+      <w:r>
+        <w:rPr>
+          <w:rFonts w:ascii="Consolas" w:hAnsi="Consolas"/>
+        </w:rPr>
         <w:t>Overview of Tumble Skull</w:t>
       </w:r>
     </w:p>
     <w:p>
       <w:pPr>
         <w:spacing w:after="0"/>
-      </w:pPr>
-    </w:p>
-    <w:p>
-      <w:pPr>
-        <w:spacing w:after="0"/>
-      </w:pPr>
-      <w:r>
+        <w:rPr>
+          <w:rFonts w:ascii="Consolas" w:hAnsi="Consolas"/>
+        </w:rPr>
+      </w:pPr>
+    </w:p>
+    <w:p>
+      <w:pPr>
+        <w:spacing w:after="0"/>
+        <w:rPr>
+          <w:rFonts w:ascii="Consolas" w:hAnsi="Consolas"/>
+        </w:rPr>
+      </w:pPr>
+      <w:r>
+        <w:rPr>
+          <w:rFonts w:ascii="Consolas" w:hAnsi="Consolas"/>
+        </w:rPr>
         <w:t xml:space="preserve">Tumble Skull allows players to tumble around the map to avoid tumble weeds for as long as they can! The wind blows them in from all four directions so </w:t>
       </w:r>
       <w:r>
+        <w:rPr>
+          <w:rFonts w:ascii="Consolas" w:hAnsi="Consolas"/>
+        </w:rPr>
         <w:t xml:space="preserve">the player has to move around the map, stumbling with the janky controls to avoid the tumbleweeds. </w:t>
       </w:r>
       <w:r>
+        <w:rPr>
+          <w:rFonts w:ascii="Consolas" w:hAnsi="Consolas"/>
+        </w:rPr>
         <w:t xml:space="preserve">The skull of the bull will have multiple colliders so the player can really feel like a tumbling skull in the dessert! </w:t>
       </w:r>
       <w:r>
+        <w:rPr>
+          <w:rFonts w:ascii="Consolas" w:hAnsi="Consolas"/>
+        </w:rPr>
         <w:t>The game is made to be a portfolio piece to show my knowledge and understanding of developing for mobile games. The fun of this game is the goofy janky-ness</w:t>
       </w:r>
       <w:r>
+        <w:rPr>
+          <w:rFonts w:ascii="Consolas" w:hAnsi="Consolas"/>
+        </w:rPr>
         <w:t xml:space="preserve">, it is a pretty short game that takes about 4 minutes of gameplay until the player loses. </w:t>
       </w:r>
     </w:p>
     <w:p>
       <w:pPr>
         <w:spacing w:after="0"/>
-      </w:pPr>
-    </w:p>
-    <w:p>
-      <w:pPr>
-        <w:spacing w:after="0"/>
-      </w:pPr>
-    </w:p>
-    <w:p>
-      <w:pPr>
-        <w:spacing w:after="0"/>
-      </w:pPr>
-      <w:r>
+        <w:rPr>
+          <w:rFonts w:ascii="Consolas" w:hAnsi="Consolas"/>
+        </w:rPr>
+      </w:pPr>
+    </w:p>
+    <w:p>
+      <w:pPr>
+        <w:spacing w:after="0"/>
+        <w:rPr>
+          <w:rFonts w:ascii="Consolas" w:hAnsi="Consolas"/>
+        </w:rPr>
+      </w:pPr>
+      <w:r>
+        <w:rPr>
+          <w:rFonts w:ascii="Consolas" w:hAnsi="Consolas"/>
+        </w:rPr>
+        <w:t xml:space="preserve">The ideal version of the game with future development will allow players to share their scores across different social media platforms and have their highest score saved in the game. </w:t>
+      </w:r>
+    </w:p>
+    <w:p>
+      <w:pPr>
+        <w:spacing w:after="0"/>
+        <w:rPr>
+          <w:rFonts w:ascii="Consolas" w:hAnsi="Consolas"/>
+        </w:rPr>
+      </w:pPr>
+    </w:p>
+    <w:p>
+      <w:pPr>
+        <w:spacing w:after="0"/>
+        <w:rPr>
+          <w:rFonts w:ascii="Consolas" w:hAnsi="Consolas"/>
+        </w:rPr>
+      </w:pPr>
+    </w:p>
+    <w:p>
+      <w:pPr>
+        <w:spacing w:after="0"/>
+        <w:rPr>
+          <w:rFonts w:ascii="Consolas" w:hAnsi="Consolas"/>
+        </w:rPr>
+      </w:pPr>
+      <w:r>
+        <w:rPr>
+          <w:rFonts w:ascii="Consolas" w:hAnsi="Consolas"/>
+        </w:rPr>
         <w:t>Audience</w:t>
       </w:r>
     </w:p>
     <w:p>
       <w:pPr>
         <w:spacing w:after="0"/>
-      </w:pPr>
-      <w:r>
+        <w:rPr>
+          <w:rFonts w:ascii="Consolas" w:hAnsi="Consolas"/>
+        </w:rPr>
+      </w:pPr>
+    </w:p>
+    <w:p>
+      <w:pPr>
+        <w:spacing w:after="0"/>
+        <w:rPr>
+          <w:rFonts w:ascii="Consolas" w:hAnsi="Consolas"/>
+        </w:rPr>
+      </w:pPr>
+      <w:r>
+        <w:rPr>
+          <w:rFonts w:ascii="Consolas" w:hAnsi="Consolas"/>
+        </w:rPr>
+        <w:t xml:space="preserve">This game is for the casual mobile game player as well as potential employer to check out. </w:t>
+      </w:r>
+      <w:r>
+        <w:rPr>
+          <w:rFonts w:ascii="Consolas" w:hAnsi="Consolas"/>
+        </w:rPr>
+        <w:t>Though the age range would most likely be 4+.</w:t>
+      </w:r>
+    </w:p>
+    <w:p>
+      <w:pPr>
+        <w:spacing w:after="0"/>
+        <w:rPr>
+          <w:rFonts w:ascii="Consolas" w:hAnsi="Consolas"/>
+        </w:rPr>
+      </w:pPr>
+    </w:p>
+    <w:p>
+      <w:pPr>
+        <w:spacing w:after="0"/>
+        <w:rPr>
+          <w:rFonts w:ascii="Consolas" w:hAnsi="Consolas"/>
+        </w:rPr>
+      </w:pPr>
+      <w:r>
+        <w:rPr>
+          <w:rFonts w:ascii="Consolas" w:hAnsi="Consolas"/>
+        </w:rPr>
         <w:t>Platform</w:t>
       </w:r>
     </w:p>
     <w:p>
       <w:pPr>
         <w:spacing w:after="0"/>
-      </w:pPr>
-      <w:r>
+        <w:rPr>
+          <w:rFonts w:ascii="Consolas" w:hAnsi="Consolas"/>
+        </w:rPr>
+      </w:pPr>
+    </w:p>
+    <w:p>
+      <w:pPr>
+        <w:spacing w:after="0"/>
+        <w:rPr>
+          <w:rFonts w:ascii="Consolas" w:hAnsi="Consolas"/>
+        </w:rPr>
+      </w:pPr>
+      <w:r>
+        <w:rPr>
+          <w:rFonts w:ascii="Consolas" w:hAnsi="Consolas"/>
+        </w:rPr>
+        <w:t>The project is built in Unity (version 2018.2.7</w:t>
+      </w:r>
+      <w:r>
+        <w:rPr>
+          <w:rFonts w:ascii="Consolas" w:hAnsi="Consolas"/>
+        </w:rPr>
+        <w:t>.1</w:t>
+      </w:r>
+      <w:r>
+        <w:rPr>
+          <w:rFonts w:ascii="Consolas" w:hAnsi="Consolas"/>
+        </w:rPr>
+        <w:t xml:space="preserve">f) for Android devices. </w:t>
+      </w:r>
+      <w:r>
+        <w:rPr>
+          <w:rFonts w:ascii="Consolas" w:hAnsi="Consolas"/>
+        </w:rPr>
+        <w:t xml:space="preserve">The project was </w:t>
+      </w:r>
+      <w:proofErr w:type="spellStart"/>
+      <w:r>
+        <w:rPr>
+          <w:rFonts w:ascii="Consolas" w:hAnsi="Consolas"/>
+        </w:rPr>
+        <w:t>playtested</w:t>
+      </w:r>
+      <w:proofErr w:type="spellEnd"/>
+      <w:r>
+        <w:rPr>
+          <w:rFonts w:ascii="Consolas" w:hAnsi="Consolas"/>
+        </w:rPr>
+        <w:t xml:space="preserve"> using Unity Remote 5 on an iOS device. </w:t>
+      </w:r>
+      <w:r>
+        <w:rPr>
+          <w:rFonts w:ascii="Consolas" w:hAnsi="Consolas"/>
+        </w:rPr>
+        <w:t xml:space="preserve">Re-importing all assets may result in a loss of the CowSkull.ma and </w:t>
+      </w:r>
+      <w:proofErr w:type="spellStart"/>
+      <w:r>
+        <w:rPr>
+          <w:rFonts w:ascii="Consolas" w:hAnsi="Consolas"/>
+        </w:rPr>
+        <w:t>CowSkull.meta</w:t>
+      </w:r>
+      <w:proofErr w:type="spellEnd"/>
+      <w:r>
+        <w:rPr>
+          <w:rFonts w:ascii="Consolas" w:hAnsi="Consolas"/>
+        </w:rPr>
+        <w:t xml:space="preserve"> files – these Maya files need to be either remade in Blender as OBJECT or FBX files, </w:t>
+      </w:r>
+      <w:r>
+        <w:rPr>
+          <w:rFonts w:ascii="Consolas" w:hAnsi="Consolas"/>
+        </w:rPr>
+        <w:lastRenderedPageBreak/>
+        <w:t>or converted as such. Unity automatically uses the most up-to-date version, which currently (8/22/2020) is 2019.4.8f.</w:t>
+      </w:r>
+      <w:r>
+        <w:rPr>
+          <w:rFonts w:ascii="Consolas" w:hAnsi="Consolas"/>
+        </w:rPr>
+        <w:t xml:space="preserve"> In order to reset the version of the project to its original, go to ‘Help’ </w:t>
+      </w:r>
+      <w:r>
+        <w:rPr>
+          <w:rFonts w:ascii="Consolas" w:hAnsi="Consolas"/>
+        </w:rPr>
+        <w:sym w:font="Wingdings" w:char="F0E0"/>
+      </w:r>
+      <w:r>
+        <w:rPr>
+          <w:rFonts w:ascii="Consolas" w:hAnsi="Consolas"/>
+        </w:rPr>
+        <w:t xml:space="preserve"> ‘Reset Packages to Default’. </w:t>
+      </w:r>
+    </w:p>
+    <w:p>
+      <w:pPr>
+        <w:spacing w:after="0"/>
+        <w:rPr>
+          <w:rFonts w:ascii="Consolas" w:hAnsi="Consolas"/>
+        </w:rPr>
+      </w:pPr>
+    </w:p>
+    <w:p>
+      <w:pPr>
+        <w:spacing w:after="0"/>
+        <w:rPr>
+          <w:rFonts w:ascii="Consolas" w:hAnsi="Consolas"/>
+        </w:rPr>
+      </w:pPr>
+    </w:p>
+    <w:p>
+      <w:pPr>
+        <w:spacing w:after="0"/>
+        <w:rPr>
+          <w:rFonts w:ascii="Consolas" w:hAnsi="Consolas"/>
+        </w:rPr>
+      </w:pPr>
+      <w:r>
+        <w:rPr>
+          <w:rFonts w:ascii="Consolas" w:hAnsi="Consolas"/>
+        </w:rPr>
         <w:t>Gameplay and Mechanics</w:t>
       </w:r>
     </w:p>
     <w:p>
       <w:pPr>
         <w:spacing w:after="0"/>
-      </w:pPr>
-      <w:r>
+        <w:rPr>
+          <w:rFonts w:ascii="Consolas" w:hAnsi="Consolas"/>
+        </w:rPr>
+      </w:pPr>
+    </w:p>
+    <w:p>
+      <w:pPr>
+        <w:spacing w:after="0"/>
+        <w:rPr>
+          <w:rFonts w:ascii="Consolas" w:hAnsi="Consolas"/>
+        </w:rPr>
+      </w:pPr>
+      <w:r>
+        <w:rPr>
+          <w:rFonts w:ascii="Consolas" w:hAnsi="Consolas"/>
+        </w:rPr>
+        <w:t xml:space="preserve">The player can move around the 3D environment by tilting the screen toward/away from themselves as well as left and right. </w:t>
+      </w:r>
+    </w:p>
+    <w:p>
+      <w:pPr>
+        <w:spacing w:after="0"/>
+        <w:rPr>
+          <w:rFonts w:ascii="Consolas" w:hAnsi="Consolas"/>
+        </w:rPr>
+      </w:pPr>
+    </w:p>
+    <w:p>
+      <w:pPr>
+        <w:spacing w:after="0"/>
+        <w:rPr>
+          <w:rFonts w:ascii="Consolas" w:hAnsi="Consolas"/>
+        </w:rPr>
+      </w:pPr>
+      <w:r>
+        <w:rPr>
+          <w:rFonts w:ascii="Consolas" w:hAnsi="Consolas"/>
+        </w:rPr>
         <w:t>Art Style</w:t>
       </w:r>
     </w:p>
     <w:p>
       <w:pPr>
         <w:spacing w:after="0"/>
-      </w:pPr>
-      <w:r>
+        <w:rPr>
+          <w:rFonts w:ascii="Consolas" w:hAnsi="Consolas"/>
+        </w:rPr>
+      </w:pPr>
+      <w:r>
+        <w:rPr>
+          <w:rFonts w:ascii="Consolas" w:hAnsi="Consolas"/>
+        </w:rPr>
         <w:t>Agile Method and Scrum Workflow</w:t>
       </w:r>
+    </w:p>
+    <w:p>
+      <w:pPr>
+        <w:spacing w:after="0"/>
+        <w:rPr>
+          <w:rFonts w:ascii="Consolas" w:hAnsi="Consolas"/>
+        </w:rPr>
+      </w:pPr>
     </w:p>
     <w:sectPr>
       <w:pgSz w:w="12240" w:h="15840"/>

</xml_diff>

<commit_message>
First Initialization in Unity
- Unity on first selecting the GAME scene started importing the assets from the project into the local repository.
- the CowSkull.ma, Maya 3D object file, could not be imported
- created new CowSkull.obj (object) and added into assets
- updated design doc
</commit_message>
<xml_diff>
--- a/Tumble Skull-design doc.docx
+++ b/Tumble Skull-design doc.docx
@@ -50,29 +50,13 @@
           <w:rStyle w:val="SubtleEmphasis"/>
           <w:color w:val="806000" w:themeColor="accent4" w:themeShade="80"/>
         </w:rPr>
-        <w:t xml:space="preserve">t on </w:t>
-      </w:r>
-      <w:proofErr w:type="spellStart"/>
+        <w:t>t on goin’ and tumble around</w:t>
+      </w:r>
       <w:r>
         <w:rPr>
           <w:rStyle w:val="SubtleEmphasis"/>
           <w:color w:val="806000" w:themeColor="accent4" w:themeShade="80"/>
         </w:rPr>
-        <w:t>goin</w:t>
-      </w:r>
-      <w:proofErr w:type="spellEnd"/>
-      <w:r>
-        <w:rPr>
-          <w:rStyle w:val="SubtleEmphasis"/>
-          <w:color w:val="806000" w:themeColor="accent4" w:themeShade="80"/>
-        </w:rPr>
-        <w:t>’ and tumble around</w:t>
-      </w:r>
-      <w:r>
-        <w:rPr>
-          <w:rStyle w:val="SubtleEmphasis"/>
-          <w:color w:val="806000" w:themeColor="accent4" w:themeShade="80"/>
-        </w:rPr>
         <w:t xml:space="preserve">, cowboy. </w:t>
       </w:r>
     </w:p>
@@ -98,51 +82,59 @@
       <w:pPr>
         <w:spacing w:after="0"/>
       </w:pPr>
-    </w:p>
-    <w:p>
-      <w:pPr>
-        <w:spacing w:after="0"/>
-      </w:pPr>
-    </w:p>
-    <w:p>
-      <w:pPr>
-        <w:spacing w:after="0"/>
-      </w:pPr>
-    </w:p>
-    <w:p>
-      <w:pPr>
-        <w:spacing w:after="0"/>
-      </w:pPr>
-    </w:p>
-    <w:p>
-      <w:pPr>
-        <w:spacing w:after="0"/>
-      </w:pPr>
-    </w:p>
-    <w:p>
-      <w:pPr>
-        <w:spacing w:after="0"/>
-      </w:pPr>
-    </w:p>
-    <w:p>
-      <w:pPr>
-        <w:spacing w:after="0"/>
-      </w:pPr>
-    </w:p>
-    <w:p>
-      <w:pPr>
-        <w:spacing w:after="0"/>
-      </w:pPr>
-    </w:p>
-    <w:p>
-      <w:pPr>
-        <w:spacing w:after="0"/>
-      </w:pPr>
-    </w:p>
-    <w:p>
-      <w:pPr>
-        <w:spacing w:after="0"/>
-      </w:pPr>
+      <w:r>
+        <w:rPr>
+          <w:noProof/>
+        </w:rPr>
+        <w:drawing>
+          <wp:inline distT="0" distB="0" distL="0" distR="0" wp14:anchorId="07F04B5C" wp14:editId="3096AA3E">
+            <wp:extent cx="5996508" cy="3371353"/>
+            <wp:effectExtent l="0" t="0" r="4445" b="635"/>
+            <wp:docPr id="1" name="Picture 1"/>
+            <wp:cNvGraphicFramePr>
+              <a:graphicFrameLocks xmlns:a="http://schemas.openxmlformats.org/drawingml/2006/main" noChangeAspect="1"/>
+            </wp:cNvGraphicFramePr>
+            <a:graphic xmlns:a="http://schemas.openxmlformats.org/drawingml/2006/main">
+              <a:graphicData uri="http://schemas.openxmlformats.org/drawingml/2006/picture">
+                <pic:pic xmlns:pic="http://schemas.openxmlformats.org/drawingml/2006/picture">
+                  <pic:nvPicPr>
+                    <pic:cNvPr id="0" name="Picture 1"/>
+                    <pic:cNvPicPr>
+                      <a:picLocks noChangeAspect="1" noChangeArrowheads="1"/>
+                    </pic:cNvPicPr>
+                  </pic:nvPicPr>
+                  <pic:blipFill>
+                    <a:blip r:embed="rId4" cstate="print">
+                      <a:extLst>
+                        <a:ext uri="{28A0092B-C50C-407E-A947-70E740481C1C}">
+                          <a14:useLocalDpi xmlns:a14="http://schemas.microsoft.com/office/drawing/2010/main" val="0"/>
+                        </a:ext>
+                      </a:extLst>
+                    </a:blip>
+                    <a:srcRect/>
+                    <a:stretch>
+                      <a:fillRect/>
+                    </a:stretch>
+                  </pic:blipFill>
+                  <pic:spPr bwMode="auto">
+                    <a:xfrm>
+                      <a:off x="0" y="0"/>
+                      <a:ext cx="6005592" cy="3376460"/>
+                    </a:xfrm>
+                    <a:prstGeom prst="rect">
+                      <a:avLst/>
+                    </a:prstGeom>
+                    <a:noFill/>
+                    <a:ln>
+                      <a:noFill/>
+                    </a:ln>
+                  </pic:spPr>
+                </pic:pic>
+              </a:graphicData>
+            </a:graphic>
+          </wp:inline>
+        </w:drawing>
+      </w:r>
     </w:p>
     <w:p>
       <w:pPr>
@@ -262,20 +254,6 @@
       </w:r>
     </w:p>
     <w:p/>
-    <w:p/>
-    <w:p/>
-    <w:p/>
-    <w:p/>
-    <w:p>
-      <w:pPr>
-        <w:spacing w:after="0"/>
-      </w:pPr>
-    </w:p>
-    <w:p>
-      <w:pPr>
-        <w:spacing w:after="0"/>
-      </w:pPr>
-    </w:p>
     <w:p>
       <w:pPr>
         <w:spacing w:after="0"/>
@@ -464,14 +442,6 @@
         <w:spacing w:after="0"/>
         <w:rPr>
           <w:rFonts w:ascii="Consolas" w:hAnsi="Consolas"/>
-        </w:rPr>
-      </w:pPr>
-    </w:p>
-    <w:p>
-      <w:pPr>
-        <w:spacing w:after="0"/>
-        <w:rPr>
-          <w:rFonts w:ascii="Consolas" w:hAnsi="Consolas"/>
           <w:sz w:val="28"/>
           <w:szCs w:val="28"/>
         </w:rPr>
@@ -580,14 +550,12 @@
         </w:rPr>
         <w:t xml:space="preserve">The project was </w:t>
       </w:r>
-      <w:proofErr w:type="spellStart"/>
       <w:r>
         <w:rPr>
           <w:rFonts w:ascii="Consolas" w:hAnsi="Consolas"/>
         </w:rPr>
         <w:t>playtested</w:t>
       </w:r>
-      <w:proofErr w:type="spellEnd"/>
       <w:r>
         <w:rPr>
           <w:rFonts w:ascii="Consolas" w:hAnsi="Consolas"/>
@@ -598,28 +566,14 @@
         <w:rPr>
           <w:rFonts w:ascii="Consolas" w:hAnsi="Consolas"/>
         </w:rPr>
-        <w:t xml:space="preserve">Re-importing </w:t>
+        <w:t xml:space="preserve">Re-importing all assets may result in a loss of the CowSkull.ma and CowSkull.meta files – </w:t>
       </w:r>
       <w:r>
         <w:rPr>
           <w:rFonts w:ascii="Consolas" w:hAnsi="Consolas"/>
         </w:rPr>
         <w:lastRenderedPageBreak/>
-        <w:t xml:space="preserve">all assets may result in a loss of the CowSkull.ma and </w:t>
-      </w:r>
-      <w:proofErr w:type="spellStart"/>
-      <w:r>
-        <w:rPr>
-          <w:rFonts w:ascii="Consolas" w:hAnsi="Consolas"/>
-        </w:rPr>
-        <w:t>CowSkull.meta</w:t>
-      </w:r>
-      <w:proofErr w:type="spellEnd"/>
-      <w:r>
-        <w:rPr>
-          <w:rFonts w:ascii="Consolas" w:hAnsi="Consolas"/>
-        </w:rPr>
-        <w:t xml:space="preserve"> files – these Maya files need to be either remade in Blender as OBJECT or FBX files, or converted as such. Unity automatically uses the most up-to-date version, which currently (8/22/2020) is 2019.4.8f.</w:t>
+        <w:t>these Maya files need to be either remade in Blender as OBJECT or FBX files, or converted as such. Unity automatically uses the most up-to-date version, which currently (8/22/2020) is 2019.4.8f.</w:t>
       </w:r>
       <w:r>
         <w:rPr>

</xml_diff>